<commit_message>
TV break safety check.
</commit_message>
<xml_diff>
--- a/Docs/Draft Article.docx
+++ b/Docs/Draft Article.docx
@@ -30,6 +30,258 @@
         <w:autoSpaceDN w:val="0"/>
         <w:adjustRightInd w:val="0"/>
         <w:spacing w:after="0" w:line="240" w:lineRule="auto"/>
+      </w:pPr>
+      <w:r>
+        <w:t xml:space="preserve">An external login is where you </w:t>
+      </w:r>
+      <w:r>
+        <w:t xml:space="preserve">e.g. </w:t>
+      </w:r>
+      <w:r>
+        <w:t xml:space="preserve">use your Twitter, </w:t>
+      </w:r>
+      <w:r>
+        <w:t>Facebook</w:t>
+      </w:r>
+      <w:r>
+        <w:t xml:space="preserve">, or similar, account, </w:t>
+      </w:r>
+      <w:r>
+        <w:t>t</w:t>
+      </w:r>
+      <w:r>
+        <w:t xml:space="preserve">o gain access to </w:t>
+      </w:r>
+      <w:r>
+        <w:t>a website</w:t>
+      </w:r>
+      <w:r>
+        <w:t xml:space="preserve"> </w:t>
+      </w:r>
+      <w:r>
+        <w:t xml:space="preserve">without </w:t>
+      </w:r>
+      <w:r>
+        <w:t>having to</w:t>
+      </w:r>
+      <w:r>
+        <w:t xml:space="preserve"> </w:t>
+      </w:r>
+      <w:r>
+        <w:t xml:space="preserve">go through the motions of </w:t>
+      </w:r>
+      <w:r>
+        <w:t>log</w:t>
+      </w:r>
+      <w:r>
+        <w:t>ging</w:t>
+      </w:r>
+      <w:r>
+        <w:t xml:space="preserve"> in </w:t>
+      </w:r>
+      <w:r>
+        <w:t>to them.</w:t>
+      </w:r>
+      <w:r>
+        <w:t xml:space="preserve"> </w:t>
+      </w:r>
+      <w:r>
+        <w:t xml:space="preserve">In this article, I will explain </w:t>
+      </w:r>
+      <w:r>
+        <w:t xml:space="preserve">my method </w:t>
+      </w:r>
+      <w:r>
+        <w:t>to you and guide you through building a small ASP.NET Core application</w:t>
+      </w:r>
+      <w:r>
+        <w:t>,</w:t>
+      </w:r>
+      <w:r>
+        <w:t xml:space="preserve"> where a Facebook account can optionally be used to bypass the standard login screen.</w:t>
+      </w:r>
+    </w:p>
+    <w:p>
+      <w:pPr>
+        <w:pStyle w:val="Heading1"/>
+        <w:shd w:val="clear" w:color="auto" w:fill="FFFFFF"/>
+        <w:spacing w:before="150"/>
+        <w:rPr>
+          <w:rFonts w:asciiTheme="minorHAnsi" w:eastAsiaTheme="minorHAnsi" w:hAnsiTheme="minorHAnsi" w:cstheme="minorBidi"/>
+          <w:color w:val="auto"/>
+          <w:sz w:val="22"/>
+          <w:szCs w:val="22"/>
+        </w:rPr>
+      </w:pPr>
+      <w:r>
+        <w:rPr>
+          <w:rFonts w:asciiTheme="minorHAnsi" w:eastAsiaTheme="minorHAnsi" w:hAnsiTheme="minorHAnsi" w:cstheme="minorBidi"/>
+          <w:color w:val="auto"/>
+          <w:sz w:val="22"/>
+          <w:szCs w:val="22"/>
+        </w:rPr>
+        <w:t xml:space="preserve">The standard code scaffolded for external logins an ASP.NET Core is, with a few exceptions, great, with you having to write very little of your own. The online guides are overall very high quality. E.g. </w:t>
+      </w:r>
+      <w:r>
+        <w:rPr>
+          <w:rFonts w:asciiTheme="minorHAnsi" w:eastAsiaTheme="minorHAnsi" w:hAnsiTheme="minorHAnsi" w:cstheme="minorBidi"/>
+          <w:color w:val="auto"/>
+          <w:sz w:val="22"/>
+          <w:szCs w:val="22"/>
+        </w:rPr>
+        <w:t>Enabling authentication using Facebook, Google, and other external providers</w:t>
+      </w:r>
+      <w:r>
+        <w:rPr>
+          <w:rFonts w:asciiTheme="minorHAnsi" w:eastAsiaTheme="minorHAnsi" w:hAnsiTheme="minorHAnsi" w:cstheme="minorBidi"/>
+          <w:color w:val="auto"/>
+          <w:sz w:val="22"/>
+          <w:szCs w:val="22"/>
+        </w:rPr>
+        <w:t>.</w:t>
+      </w:r>
+      <w:r>
+        <w:rPr>
+          <w:rFonts w:asciiTheme="minorHAnsi" w:eastAsiaTheme="minorHAnsi" w:hAnsiTheme="minorHAnsi" w:cstheme="minorBidi"/>
+          <w:color w:val="auto"/>
+          <w:sz w:val="22"/>
+          <w:szCs w:val="22"/>
+        </w:rPr>
+        <w:t>,</w:t>
+      </w:r>
+      <w:r>
+        <w:rPr>
+          <w:rFonts w:asciiTheme="minorHAnsi" w:eastAsiaTheme="minorHAnsi" w:hAnsiTheme="minorHAnsi" w:cstheme="minorBidi"/>
+          <w:color w:val="auto"/>
+          <w:sz w:val="22"/>
+          <w:szCs w:val="22"/>
+        </w:rPr>
+        <w:t xml:space="preserve"> </w:t>
+      </w:r>
+      <w:r>
+        <w:rPr>
+          <w:rFonts w:asciiTheme="minorHAnsi" w:eastAsiaTheme="minorHAnsi" w:hAnsiTheme="minorHAnsi" w:cstheme="minorBidi"/>
+          <w:color w:val="auto"/>
+          <w:sz w:val="22"/>
+          <w:szCs w:val="22"/>
+        </w:rPr>
+        <w:t>This</w:t>
+      </w:r>
+      <w:r>
+        <w:rPr>
+          <w:rFonts w:asciiTheme="minorHAnsi" w:eastAsiaTheme="minorHAnsi" w:hAnsiTheme="minorHAnsi" w:cstheme="minorBidi"/>
+          <w:color w:val="auto"/>
+          <w:sz w:val="22"/>
+          <w:szCs w:val="22"/>
+        </w:rPr>
+        <w:t xml:space="preserve"> </w:t>
+      </w:r>
+      <w:r>
+        <w:rPr>
+          <w:rFonts w:asciiTheme="minorHAnsi" w:eastAsiaTheme="minorHAnsi" w:hAnsiTheme="minorHAnsi" w:cstheme="minorBidi"/>
+          <w:color w:val="auto"/>
+          <w:sz w:val="22"/>
+          <w:szCs w:val="22"/>
+        </w:rPr>
+        <w:t>document</w:t>
+      </w:r>
+      <w:r>
+        <w:rPr>
+          <w:rFonts w:asciiTheme="minorHAnsi" w:eastAsiaTheme="minorHAnsi" w:hAnsiTheme="minorHAnsi" w:cstheme="minorBidi"/>
+          <w:color w:val="auto"/>
+          <w:sz w:val="22"/>
+          <w:szCs w:val="22"/>
+        </w:rPr>
+        <w:t xml:space="preserve"> </w:t>
+      </w:r>
+      <w:r>
+        <w:rPr>
+          <w:rFonts w:asciiTheme="minorHAnsi" w:eastAsiaTheme="minorHAnsi" w:hAnsiTheme="minorHAnsi" w:cstheme="minorBidi"/>
+          <w:color w:val="auto"/>
+          <w:sz w:val="22"/>
+          <w:szCs w:val="22"/>
+        </w:rPr>
+        <w:t>i</w:t>
+      </w:r>
+      <w:r>
+        <w:rPr>
+          <w:rFonts w:asciiTheme="minorHAnsi" w:eastAsiaTheme="minorHAnsi" w:hAnsiTheme="minorHAnsi" w:cstheme="minorBidi"/>
+          <w:color w:val="auto"/>
+          <w:sz w:val="22"/>
+          <w:szCs w:val="22"/>
+        </w:rPr>
+        <w:t>s t</w:t>
+      </w:r>
+      <w:r>
+        <w:rPr>
+          <w:rFonts w:asciiTheme="minorHAnsi" w:eastAsiaTheme="minorHAnsi" w:hAnsiTheme="minorHAnsi" w:cstheme="minorBidi"/>
+          <w:color w:val="auto"/>
+          <w:sz w:val="22"/>
+          <w:szCs w:val="22"/>
+        </w:rPr>
+        <w:t>he official docs</w:t>
+      </w:r>
+      <w:r>
+        <w:rPr>
+          <w:rFonts w:asciiTheme="minorHAnsi" w:eastAsiaTheme="minorHAnsi" w:hAnsiTheme="minorHAnsi" w:cstheme="minorBidi"/>
+          <w:color w:val="auto"/>
+          <w:sz w:val="22"/>
+          <w:szCs w:val="22"/>
+        </w:rPr>
+        <w:t>’</w:t>
+      </w:r>
+      <w:r>
+        <w:rPr>
+          <w:rFonts w:asciiTheme="minorHAnsi" w:eastAsiaTheme="minorHAnsi" w:hAnsiTheme="minorHAnsi" w:cstheme="minorBidi"/>
+          <w:color w:val="auto"/>
+          <w:sz w:val="22"/>
+          <w:szCs w:val="22"/>
+        </w:rPr>
+        <w:t xml:space="preserve"> starting point for most external login material</w:t>
+      </w:r>
+      <w:r>
+        <w:rPr>
+          <w:rFonts w:asciiTheme="minorHAnsi" w:eastAsiaTheme="minorHAnsi" w:hAnsiTheme="minorHAnsi" w:cstheme="minorBidi"/>
+          <w:color w:val="auto"/>
+          <w:sz w:val="22"/>
+          <w:szCs w:val="22"/>
+        </w:rPr>
+        <w:t xml:space="preserve">, and It links </w:t>
+      </w:r>
+      <w:r>
+        <w:rPr>
+          <w:rFonts w:asciiTheme="minorHAnsi" w:eastAsiaTheme="minorHAnsi" w:hAnsiTheme="minorHAnsi" w:cstheme="minorBidi"/>
+          <w:color w:val="auto"/>
+          <w:sz w:val="22"/>
+          <w:szCs w:val="22"/>
+        </w:rPr>
+        <w:t xml:space="preserve">to </w:t>
+      </w:r>
+      <w:r>
+        <w:rPr>
+          <w:rFonts w:asciiTheme="minorHAnsi" w:eastAsiaTheme="minorHAnsi" w:hAnsiTheme="minorHAnsi" w:cstheme="minorBidi"/>
+          <w:color w:val="auto"/>
+          <w:sz w:val="22"/>
+          <w:szCs w:val="22"/>
+        </w:rPr>
+        <w:t xml:space="preserve">a wide range of </w:t>
+      </w:r>
+      <w:r>
+        <w:rPr>
+          <w:rFonts w:asciiTheme="minorHAnsi" w:eastAsiaTheme="minorHAnsi" w:hAnsiTheme="minorHAnsi" w:cstheme="minorBidi"/>
+          <w:color w:val="auto"/>
+          <w:sz w:val="22"/>
+          <w:szCs w:val="22"/>
+        </w:rPr>
+        <w:t>other documents for more detailed subject areas.</w:t>
+      </w:r>
+    </w:p>
+    <w:p>
+      <w:pPr>
+        <w:autoSpaceDE w:val="0"/>
+        <w:autoSpaceDN w:val="0"/>
+        <w:adjustRightInd w:val="0"/>
+        <w:spacing w:after="0" w:line="240" w:lineRule="auto"/>
         <w:rPr>
           <w:rFonts w:ascii="Consolas" w:hAnsi="Consolas" w:cs="Consolas"/>
           <w:color w:val="000000"/>
@@ -37,225 +289,44 @@
           <w:szCs w:val="19"/>
         </w:rPr>
       </w:pPr>
-      <w:r>
+    </w:p>
+    <w:p>
+      <w:r>
+        <w:t xml:space="preserve">There is indeed no such thing as a free lunch, and when we use the free-code (as in beer Abd copyright), we end up with </w:t>
+      </w:r>
+      <w:proofErr w:type="gramStart"/>
+      <w:r>
+        <w:t xml:space="preserve">a </w:t>
+      </w:r>
+      <w:r>
+        <w:t>some</w:t>
+      </w:r>
+      <w:proofErr w:type="gramEnd"/>
+      <w:r>
+        <w:t xml:space="preserve"> problems.</w:t>
+      </w:r>
+    </w:p>
+    <w:p>
+      <w:pPr>
+        <w:autoSpaceDE w:val="0"/>
+        <w:autoSpaceDN w:val="0"/>
+        <w:adjustRightInd w:val="0"/>
+        <w:spacing w:after="0" w:line="240" w:lineRule="auto"/>
         <w:rPr>
           <w:rFonts w:ascii="Consolas" w:hAnsi="Consolas" w:cs="Consolas"/>
           <w:color w:val="000000"/>
           <w:sz w:val="19"/>
           <w:szCs w:val="19"/>
         </w:rPr>
-        <w:t xml:space="preserve">An external login is where you use e.g. your Twitter, </w:t>
-      </w:r>
-      <w:r>
-        <w:rPr>
-          <w:rFonts w:ascii="Consolas" w:hAnsi="Consolas" w:cs="Consolas"/>
-          <w:color w:val="000000"/>
-          <w:sz w:val="19"/>
-          <w:szCs w:val="19"/>
-        </w:rPr>
-        <w:t>Facebook</w:t>
-      </w:r>
-      <w:r>
-        <w:rPr>
-          <w:rFonts w:ascii="Consolas" w:hAnsi="Consolas" w:cs="Consolas"/>
-          <w:color w:val="000000"/>
-          <w:sz w:val="19"/>
-          <w:szCs w:val="19"/>
-        </w:rPr>
-        <w:t xml:space="preserve">, or similar, account, </w:t>
-      </w:r>
-      <w:r>
-        <w:rPr>
-          <w:rFonts w:ascii="Consolas" w:hAnsi="Consolas" w:cs="Consolas"/>
-          <w:color w:val="000000"/>
-          <w:sz w:val="19"/>
-          <w:szCs w:val="19"/>
-        </w:rPr>
-        <w:t>t</w:t>
-      </w:r>
-      <w:r>
-        <w:rPr>
-          <w:rFonts w:ascii="Consolas" w:hAnsi="Consolas" w:cs="Consolas"/>
-          <w:color w:val="000000"/>
-          <w:sz w:val="19"/>
-          <w:szCs w:val="19"/>
-        </w:rPr>
-        <w:t xml:space="preserve">o gain access to </w:t>
-      </w:r>
-      <w:r>
-        <w:rPr>
-          <w:rFonts w:ascii="Consolas" w:hAnsi="Consolas" w:cs="Consolas"/>
-          <w:color w:val="000000"/>
-          <w:sz w:val="19"/>
-          <w:szCs w:val="19"/>
-        </w:rPr>
-        <w:t>websites</w:t>
-      </w:r>
-      <w:r>
-        <w:rPr>
-          <w:rFonts w:ascii="Consolas" w:hAnsi="Consolas" w:cs="Consolas"/>
-          <w:color w:val="000000"/>
-          <w:sz w:val="19"/>
-          <w:szCs w:val="19"/>
-        </w:rPr>
-        <w:t xml:space="preserve"> </w:t>
-      </w:r>
-      <w:r>
-        <w:rPr>
-          <w:rFonts w:ascii="Consolas" w:hAnsi="Consolas" w:cs="Consolas"/>
-          <w:color w:val="000000"/>
-          <w:sz w:val="19"/>
-          <w:szCs w:val="19"/>
-        </w:rPr>
-        <w:t xml:space="preserve">without explicitly logging in </w:t>
-      </w:r>
-      <w:r>
-        <w:rPr>
-          <w:rFonts w:ascii="Consolas" w:hAnsi="Consolas" w:cs="Consolas"/>
-          <w:color w:val="000000"/>
-          <w:sz w:val="19"/>
-          <w:szCs w:val="19"/>
-        </w:rPr>
-        <w:t>to them.</w:t>
-      </w:r>
-      <w:r>
-        <w:rPr>
-          <w:rFonts w:ascii="Consolas" w:hAnsi="Consolas" w:cs="Consolas"/>
-          <w:color w:val="000000"/>
-          <w:sz w:val="19"/>
-          <w:szCs w:val="19"/>
-        </w:rPr>
-        <w:t xml:space="preserve"> In this article, I will explain to you and guide you through </w:t>
-      </w:r>
-      <w:r>
-        <w:rPr>
-          <w:rFonts w:ascii="Consolas" w:hAnsi="Consolas" w:cs="Consolas"/>
-          <w:noProof/>
-          <w:color w:val="000000"/>
-          <w:sz w:val="19"/>
-          <w:szCs w:val="19"/>
-        </w:rPr>
-        <w:t>bu</w:t>
-      </w:r>
-      <w:r>
-        <w:rPr>
-          <w:rFonts w:ascii="Consolas" w:hAnsi="Consolas" w:cs="Consolas"/>
-          <w:noProof/>
-          <w:color w:val="000000"/>
-          <w:sz w:val="19"/>
-          <w:szCs w:val="19"/>
-        </w:rPr>
-        <w:t>i</w:t>
-      </w:r>
-      <w:r>
-        <w:rPr>
-          <w:rFonts w:ascii="Consolas" w:hAnsi="Consolas" w:cs="Consolas"/>
-          <w:noProof/>
-          <w:color w:val="000000"/>
-          <w:sz w:val="19"/>
-          <w:szCs w:val="19"/>
-        </w:rPr>
-        <w:t>lding</w:t>
-      </w:r>
-      <w:r>
-        <w:rPr>
-          <w:rFonts w:ascii="Consolas" w:hAnsi="Consolas" w:cs="Consolas"/>
-          <w:color w:val="000000"/>
-          <w:sz w:val="19"/>
-          <w:szCs w:val="19"/>
-        </w:rPr>
-        <w:t xml:space="preserve"> a small ASP.NET Core application where a </w:t>
-      </w:r>
-      <w:r>
-        <w:rPr>
-          <w:rFonts w:ascii="Consolas" w:hAnsi="Consolas" w:cs="Consolas"/>
-          <w:noProof/>
-          <w:color w:val="000000"/>
-          <w:sz w:val="19"/>
-          <w:szCs w:val="19"/>
-        </w:rPr>
-        <w:t>Facebook</w:t>
-      </w:r>
-      <w:r>
-        <w:rPr>
-          <w:rFonts w:ascii="Consolas" w:hAnsi="Consolas" w:cs="Consolas"/>
-          <w:color w:val="000000"/>
-          <w:sz w:val="19"/>
-          <w:szCs w:val="19"/>
-        </w:rPr>
-        <w:t xml:space="preserve"> account can optionally </w:t>
-      </w:r>
-      <w:r>
-        <w:rPr>
-          <w:rFonts w:ascii="Consolas" w:hAnsi="Consolas" w:cs="Consolas"/>
-          <w:noProof/>
-          <w:color w:val="000000"/>
-          <w:sz w:val="19"/>
-          <w:szCs w:val="19"/>
-        </w:rPr>
-        <w:t>be</w:t>
-      </w:r>
-      <w:r>
-        <w:rPr>
-          <w:rFonts w:ascii="Consolas" w:hAnsi="Consolas" w:cs="Consolas"/>
-          <w:noProof/>
-          <w:color w:val="000000"/>
-          <w:sz w:val="19"/>
-          <w:szCs w:val="19"/>
-        </w:rPr>
-        <w:t xml:space="preserve"> </w:t>
-      </w:r>
-      <w:r>
-        <w:rPr>
-          <w:rFonts w:ascii="Consolas" w:hAnsi="Consolas" w:cs="Consolas"/>
-          <w:noProof/>
-          <w:color w:val="000000"/>
-          <w:sz w:val="19"/>
-          <w:szCs w:val="19"/>
-        </w:rPr>
-        <w:t>used</w:t>
-      </w:r>
-      <w:r>
-        <w:rPr>
-          <w:rFonts w:ascii="Consolas" w:hAnsi="Consolas" w:cs="Consolas"/>
-          <w:color w:val="000000"/>
-          <w:sz w:val="19"/>
-          <w:szCs w:val="19"/>
-        </w:rPr>
-        <w:t xml:space="preserve"> to </w:t>
-      </w:r>
-      <w:r>
-        <w:rPr>
-          <w:rFonts w:ascii="Consolas" w:hAnsi="Consolas" w:cs="Consolas"/>
-          <w:noProof/>
-          <w:color w:val="000000"/>
-          <w:sz w:val="19"/>
-          <w:szCs w:val="19"/>
-        </w:rPr>
-        <w:t>bypass</w:t>
-      </w:r>
-      <w:r>
-        <w:rPr>
-          <w:rFonts w:ascii="Consolas" w:hAnsi="Consolas" w:cs="Consolas"/>
-          <w:color w:val="000000"/>
-          <w:sz w:val="19"/>
-          <w:szCs w:val="19"/>
-        </w:rPr>
-        <w:t xml:space="preserve"> the standard login screen.</w:t>
-      </w:r>
-    </w:p>
+      </w:pPr>
+    </w:p>
+    <w:p/>
     <w:p>
       <w:pPr>
         <w:autoSpaceDE w:val="0"/>
         <w:autoSpaceDN w:val="0"/>
         <w:adjustRightInd w:val="0"/>
         <w:spacing w:after="0" w:line="240" w:lineRule="auto"/>
-        <w:rPr>
-          <w:rFonts w:ascii="Consolas" w:hAnsi="Consolas" w:cs="Consolas"/>
-          <w:color w:val="000000"/>
-          <w:sz w:val="19"/>
-          <w:szCs w:val="19"/>
-        </w:rPr>
       </w:pPr>
     </w:p>
     <w:p>
@@ -264,21 +335,27 @@
         <w:autoSpaceDN w:val="0"/>
         <w:adjustRightInd w:val="0"/>
         <w:spacing w:after="0" w:line="240" w:lineRule="auto"/>
-        <w:rPr>
-          <w:rFonts w:ascii="Consolas" w:hAnsi="Consolas" w:cs="Consolas"/>
-          <w:color w:val="000000"/>
-          <w:sz w:val="19"/>
-          <w:szCs w:val="19"/>
-        </w:rPr>
-      </w:pPr>
-      <w:r>
-        <w:rPr>
-          <w:rFonts w:ascii="Consolas" w:hAnsi="Consolas" w:cs="Consolas"/>
-          <w:color w:val="000000"/>
-          <w:sz w:val="19"/>
-          <w:szCs w:val="19"/>
-        </w:rPr>
-        <w:t>Explain trust of externals.</w:t>
+      </w:pPr>
+      <w:r>
+        <w:t>In this article, I will explain to you and guide you through bu</w:t>
+      </w:r>
+      <w:r>
+        <w:t>i</w:t>
+      </w:r>
+      <w:r>
+        <w:t xml:space="preserve">lding a small ASP.NET Core application where a </w:t>
+      </w:r>
+      <w:r>
+        <w:t>Facebook</w:t>
+      </w:r>
+      <w:r>
+        <w:t xml:space="preserve"> account can optionally </w:t>
+      </w:r>
+      <w:r>
+        <w:t xml:space="preserve">be </w:t>
+      </w:r>
+      <w:r>
+        <w:t>used to bypass the standard login screen.</w:t>
       </w:r>
     </w:p>
     <w:p>
@@ -287,12 +364,6 @@
         <w:autoSpaceDN w:val="0"/>
         <w:adjustRightInd w:val="0"/>
         <w:spacing w:after="0" w:line="240" w:lineRule="auto"/>
-        <w:rPr>
-          <w:rFonts w:ascii="Consolas" w:hAnsi="Consolas" w:cs="Consolas"/>
-          <w:color w:val="000000"/>
-          <w:sz w:val="19"/>
-          <w:szCs w:val="19"/>
-        </w:rPr>
       </w:pPr>
     </w:p>
     <w:p>
@@ -301,29 +372,61 @@
         <w:autoSpaceDN w:val="0"/>
         <w:adjustRightInd w:val="0"/>
         <w:spacing w:after="0" w:line="240" w:lineRule="auto"/>
-        <w:rPr>
-          <w:rFonts w:ascii="Consolas" w:hAnsi="Consolas" w:cs="Consolas"/>
-          <w:color w:val="000000"/>
-          <w:sz w:val="19"/>
-          <w:szCs w:val="19"/>
-        </w:rPr>
-      </w:pPr>
-      <w:r>
-        <w:rPr>
-          <w:rFonts w:ascii="Consolas" w:hAnsi="Consolas" w:cs="Consolas"/>
-          <w:color w:val="000000"/>
-          <w:sz w:val="19"/>
-          <w:szCs w:val="19"/>
-        </w:rPr>
+      </w:pPr>
+      <w:r>
+        <w:t>Explain trust of externals.</w:t>
+      </w:r>
+    </w:p>
+    <w:p>
+      <w:pPr>
+        <w:autoSpaceDE w:val="0"/>
+        <w:autoSpaceDN w:val="0"/>
+        <w:adjustRightInd w:val="0"/>
+        <w:spacing w:after="0" w:line="240" w:lineRule="auto"/>
+      </w:pPr>
+    </w:p>
+    <w:p>
+      <w:pPr>
+        <w:autoSpaceDE w:val="0"/>
+        <w:autoSpaceDN w:val="0"/>
+        <w:adjustRightInd w:val="0"/>
+        <w:spacing w:after="0" w:line="240" w:lineRule="auto"/>
+      </w:pPr>
+      <w:r>
         <w:t>Narrow down to Facebook for example and follow in stories.</w:t>
       </w:r>
     </w:p>
     <w:p>
-      <w:r>
-        <w:br w:type="page"/>
+      <w:pPr>
+        <w:autoSpaceDE w:val="0"/>
+        <w:autoSpaceDN w:val="0"/>
+        <w:adjustRightInd w:val="0"/>
+        <w:spacing w:after="0" w:line="240" w:lineRule="auto"/>
+      </w:pPr>
+    </w:p>
+    <w:p>
+      <w:pPr>
+        <w:autoSpaceDE w:val="0"/>
+        <w:autoSpaceDN w:val="0"/>
+        <w:adjustRightInd w:val="0"/>
+        <w:spacing w:after="0" w:line="240" w:lineRule="auto"/>
+      </w:pPr>
+      <w:r>
+        <w:t>People use their email addresses Many</w:t>
+      </w:r>
+      <w:r>
+        <w:t xml:space="preserve"> people </w:t>
+      </w:r>
+      <w:r>
+        <w:t xml:space="preserve">have significantly more than one email address. Work, personal, spam addresses, etc. </w:t>
       </w:r>
       <w:bookmarkStart w:id="0" w:name="_GoBack"/>
       <w:bookmarkEnd w:id="0"/>
+    </w:p>
+    <w:p>
+      <w:r>
+        <w:br w:type="page"/>
+      </w:r>
     </w:p>
     <w:p>
       <w:r>
@@ -739,6 +842,27 @@
     <w:name w:val="Normal"/>
     <w:qFormat/>
   </w:style>
+  <w:style w:type="paragraph" w:styleId="Heading1">
+    <w:name w:val="heading 1"/>
+    <w:basedOn w:val="Normal"/>
+    <w:next w:val="Normal"/>
+    <w:link w:val="Heading1Char"/>
+    <w:uiPriority w:val="9"/>
+    <w:qFormat/>
+    <w:rsid w:val="00AD6747"/>
+    <w:pPr>
+      <w:keepNext/>
+      <w:keepLines/>
+      <w:spacing w:before="240" w:after="0"/>
+      <w:outlineLvl w:val="0"/>
+    </w:pPr>
+    <w:rPr>
+      <w:rFonts w:asciiTheme="majorHAnsi" w:eastAsiaTheme="majorEastAsia" w:hAnsiTheme="majorHAnsi" w:cstheme="majorBidi"/>
+      <w:color w:val="2F5496" w:themeColor="accent1" w:themeShade="BF"/>
+      <w:sz w:val="32"/>
+      <w:szCs w:val="32"/>
+    </w:rPr>
+  </w:style>
   <w:style w:type="paragraph" w:styleId="Heading2">
     <w:name w:val="heading 2"/>
     <w:basedOn w:val="Normal"/>
@@ -840,6 +964,42 @@
       <w:color w:val="1F3763" w:themeColor="accent1" w:themeShade="7F"/>
       <w:sz w:val="24"/>
       <w:szCs w:val="24"/>
+    </w:rPr>
+  </w:style>
+  <w:style w:type="character" w:customStyle="1" w:styleId="Heading1Char">
+    <w:name w:val="Heading 1 Char"/>
+    <w:basedOn w:val="DefaultParagraphFont"/>
+    <w:link w:val="Heading1"/>
+    <w:uiPriority w:val="9"/>
+    <w:rsid w:val="00AD6747"/>
+    <w:rPr>
+      <w:rFonts w:asciiTheme="majorHAnsi" w:eastAsiaTheme="majorEastAsia" w:hAnsiTheme="majorHAnsi" w:cstheme="majorBidi"/>
+      <w:color w:val="2F5496" w:themeColor="accent1" w:themeShade="BF"/>
+      <w:sz w:val="32"/>
+      <w:szCs w:val="32"/>
+    </w:rPr>
+  </w:style>
+  <w:style w:type="character" w:styleId="Hyperlink">
+    <w:name w:val="Hyperlink"/>
+    <w:basedOn w:val="DefaultParagraphFont"/>
+    <w:uiPriority w:val="99"/>
+    <w:unhideWhenUsed/>
+    <w:rsid w:val="00394423"/>
+    <w:rPr>
+      <w:color w:val="0563C1" w:themeColor="hyperlink"/>
+      <w:u w:val="single"/>
+    </w:rPr>
+  </w:style>
+  <w:style w:type="character" w:styleId="UnresolvedMention">
+    <w:name w:val="Unresolved Mention"/>
+    <w:basedOn w:val="DefaultParagraphFont"/>
+    <w:uiPriority w:val="99"/>
+    <w:semiHidden/>
+    <w:unhideWhenUsed/>
+    <w:rsid w:val="00394423"/>
+    <w:rPr>
+      <w:color w:val="808080"/>
+      <w:shd w:val="clear" w:color="auto" w:fill="E6E6E6"/>
     </w:rPr>
   </w:style>
 </w:styles>

</xml_diff>